<commit_message>
website proposal update 1
</commit_message>
<xml_diff>
--- a/Web Site Proposal.docx
+++ b/Web Site Proposal.docx
@@ -387,16 +387,7 @@
           <w:sz w:val="23"/>
           <w:szCs w:val="23"/>
         </w:rPr>
-        <w:t>User profil</w:t>
-      </w:r>
-      <w:r>
-        <w:rPr>
-          <w:rFonts w:ascii="Calibri" w:hAnsi="Calibri" w:cs="Arial"/>
-          <w:color w:val="000000"/>
-          <w:sz w:val="23"/>
-          <w:szCs w:val="23"/>
-        </w:rPr>
-        <w:t>e</w:t>
+        <w:t>User profile</w:t>
       </w:r>
     </w:p>
     <w:p>
@@ -474,19 +465,49 @@
           <w:sz w:val="23"/>
           <w:szCs w:val="23"/>
         </w:rPr>
-        <w:t xml:space="preserve">Send route to phone </w:t>
-      </w:r>
-      <w:proofErr w:type="spellStart"/>
-      <w:r>
-        <w:rPr>
-          <w:rFonts w:ascii="Calibri" w:hAnsi="Calibri" w:cs="Arial"/>
-          <w:color w:val="000000"/>
-          <w:sz w:val="23"/>
-          <w:szCs w:val="23"/>
-        </w:rPr>
-        <w:t>gps</w:t>
-      </w:r>
-      <w:proofErr w:type="spellEnd"/>
+        <w:t>Send route to phone gps</w:t>
+      </w:r>
+    </w:p>
+    <w:p>
+      <w:pPr>
+        <w:pStyle w:val="NormalWeb"/>
+        <w:numPr>
+          <w:ilvl w:val="0"/>
+          <w:numId w:val="2"/>
+        </w:numPr>
+        <w:spacing w:before="0" w:beforeAutospacing="0" w:after="0" w:afterAutospacing="0"/>
+        <w:textAlignment w:val="baseline"/>
+        <w:rPr>
+          <w:rFonts w:ascii="Arial" w:hAnsi="Arial" w:cs="Arial"/>
+          <w:color w:val="000000"/>
+          <w:sz w:val="23"/>
+          <w:szCs w:val="23"/>
+        </w:rPr>
+      </w:pPr>
+      <w:r>
+        <w:rPr>
+          <w:rFonts w:ascii="Arial" w:hAnsi="Arial" w:cs="Arial"/>
+          <w:color w:val="000000"/>
+          <w:sz w:val="23"/>
+          <w:szCs w:val="23"/>
+        </w:rPr>
+        <w:t>Allow user to select amount of time at each yard sale</w:t>
+      </w:r>
+      <w:bookmarkStart w:id="0" w:name="_GoBack"/>
+      <w:bookmarkEnd w:id="0"/>
+    </w:p>
+    <w:p>
+      <w:pPr>
+        <w:pStyle w:val="NormalWeb"/>
+        <w:spacing w:before="0" w:beforeAutospacing="0" w:after="0" w:afterAutospacing="0"/>
+        <w:textAlignment w:val="baseline"/>
+        <w:rPr>
+          <w:rFonts w:ascii="Arial" w:hAnsi="Arial" w:cs="Arial"/>
+          <w:color w:val="000000"/>
+          <w:sz w:val="23"/>
+          <w:szCs w:val="23"/>
+        </w:rPr>
+      </w:pPr>
     </w:p>
     <w:p>
       <w:pPr>
@@ -762,27 +783,7 @@
           <w:sz w:val="23"/>
           <w:szCs w:val="23"/>
         </w:rPr>
-        <w:t xml:space="preserve">Simple 5 page editable site (front end using </w:t>
-      </w:r>
-      <w:proofErr w:type="spellStart"/>
-      <w:r>
-        <w:rPr>
-          <w:rFonts w:ascii="Calibri" w:hAnsi="Calibri" w:cs="Arial"/>
-          <w:color w:val="000000"/>
-          <w:sz w:val="23"/>
-          <w:szCs w:val="23"/>
-        </w:rPr>
-        <w:t>Django</w:t>
-      </w:r>
-      <w:proofErr w:type="spellEnd"/>
-      <w:r>
-        <w:rPr>
-          <w:rFonts w:ascii="Calibri" w:hAnsi="Calibri" w:cs="Arial"/>
-          <w:color w:val="000000"/>
-          <w:sz w:val="23"/>
-          <w:szCs w:val="23"/>
-        </w:rPr>
-        <w:t xml:space="preserve"> or ember)</w:t>
+        <w:t>Simple 5 page editable site (front end using Django or ember)</w:t>
       </w:r>
     </w:p>
     <w:p>
@@ -834,6 +835,7 @@
           <w:sz w:val="23"/>
           <w:szCs w:val="23"/>
         </w:rPr>
+        <w:lastRenderedPageBreak/>
         <w:t>Create profile</w:t>
       </w:r>
     </w:p>
@@ -886,7 +888,6 @@
           <w:sz w:val="23"/>
           <w:szCs w:val="23"/>
         </w:rPr>
-        <w:lastRenderedPageBreak/>
         <w:t>Received data</w:t>
       </w:r>
     </w:p>
@@ -939,27 +940,7 @@
           <w:sz w:val="23"/>
           <w:szCs w:val="23"/>
         </w:rPr>
-        <w:t xml:space="preserve">Back end written in python (some scripts may be in </w:t>
-      </w:r>
-      <w:proofErr w:type="spellStart"/>
-      <w:r>
-        <w:rPr>
-          <w:rFonts w:ascii="Calibri" w:hAnsi="Calibri" w:cs="Arial"/>
-          <w:color w:val="000000"/>
-          <w:sz w:val="23"/>
-          <w:szCs w:val="23"/>
-        </w:rPr>
-        <w:t>perl</w:t>
-      </w:r>
-      <w:proofErr w:type="spellEnd"/>
-      <w:r>
-        <w:rPr>
-          <w:rFonts w:ascii="Calibri" w:hAnsi="Calibri" w:cs="Arial"/>
-          <w:color w:val="000000"/>
-          <w:sz w:val="23"/>
-          <w:szCs w:val="23"/>
-        </w:rPr>
-        <w:t>)</w:t>
+        <w:t>Back end written in python (some scripts may be in perl)</w:t>
       </w:r>
     </w:p>
     <w:p>
@@ -1132,27 +1113,7 @@
           <w:sz w:val="23"/>
           <w:szCs w:val="23"/>
         </w:rPr>
-        <w:t>Show connectivity to craigslist/</w:t>
-      </w:r>
-      <w:proofErr w:type="spellStart"/>
-      <w:r>
-        <w:rPr>
-          <w:rFonts w:ascii="Calibri" w:hAnsi="Calibri" w:cs="Arial"/>
-          <w:color w:val="000000"/>
-          <w:sz w:val="23"/>
-          <w:szCs w:val="23"/>
-        </w:rPr>
-        <w:t>ksl</w:t>
-      </w:r>
-      <w:proofErr w:type="spellEnd"/>
-      <w:r>
-        <w:rPr>
-          <w:rFonts w:ascii="Calibri" w:hAnsi="Calibri" w:cs="Arial"/>
-          <w:color w:val="000000"/>
-          <w:sz w:val="23"/>
-          <w:szCs w:val="23"/>
-        </w:rPr>
-        <w:t xml:space="preserve"> (Dec 2nd)</w:t>
+        <w:t>Show connectivity to craigslist/ksl (Dec 2nd)</w:t>
       </w:r>
     </w:p>
     <w:p>
@@ -1233,10 +1194,7 @@
         <w:t>Back end complete (Dec 9th)</w:t>
       </w:r>
     </w:p>
-    <w:p>
-      <w:bookmarkStart w:id="0" w:name="_GoBack"/>
-      <w:bookmarkEnd w:id="0"/>
-    </w:p>
+    <w:p/>
     <w:sectPr>
       <w:pgSz w:w="12240" w:h="15840"/>
       <w:pgMar w:top="1440" w:right="1440" w:bottom="1440" w:left="1440" w:header="720" w:footer="720" w:gutter="0"/>

</xml_diff>

<commit_message>
Revert "website proposal update 1"
This reverts commit 80d7128021fc87ec096cc2d37204d5b22ac82728.
</commit_message>
<xml_diff>
--- a/Web Site Proposal.docx
+++ b/Web Site Proposal.docx
@@ -387,7 +387,16 @@
           <w:sz w:val="23"/>
           <w:szCs w:val="23"/>
         </w:rPr>
-        <w:t>User profile</w:t>
+        <w:t>User profil</w:t>
+      </w:r>
+      <w:r>
+        <w:rPr>
+          <w:rFonts w:ascii="Calibri" w:hAnsi="Calibri" w:cs="Arial"/>
+          <w:color w:val="000000"/>
+          <w:sz w:val="23"/>
+          <w:szCs w:val="23"/>
+        </w:rPr>
+        <w:t>e</w:t>
       </w:r>
     </w:p>
     <w:p>
@@ -465,49 +474,19 @@
           <w:sz w:val="23"/>
           <w:szCs w:val="23"/>
         </w:rPr>
-        <w:t>Send route to phone gps</w:t>
-      </w:r>
-    </w:p>
-    <w:p>
-      <w:pPr>
-        <w:pStyle w:val="NormalWeb"/>
-        <w:numPr>
-          <w:ilvl w:val="0"/>
-          <w:numId w:val="2"/>
-        </w:numPr>
-        <w:spacing w:before="0" w:beforeAutospacing="0" w:after="0" w:afterAutospacing="0"/>
-        <w:textAlignment w:val="baseline"/>
-        <w:rPr>
-          <w:rFonts w:ascii="Arial" w:hAnsi="Arial" w:cs="Arial"/>
-          <w:color w:val="000000"/>
-          <w:sz w:val="23"/>
-          <w:szCs w:val="23"/>
-        </w:rPr>
-      </w:pPr>
-      <w:r>
-        <w:rPr>
-          <w:rFonts w:ascii="Arial" w:hAnsi="Arial" w:cs="Arial"/>
-          <w:color w:val="000000"/>
-          <w:sz w:val="23"/>
-          <w:szCs w:val="23"/>
-        </w:rPr>
-        <w:t>Allow user to select amount of time at each yard sale</w:t>
-      </w:r>
-      <w:bookmarkStart w:id="0" w:name="_GoBack"/>
-      <w:bookmarkEnd w:id="0"/>
-    </w:p>
-    <w:p>
-      <w:pPr>
-        <w:pStyle w:val="NormalWeb"/>
-        <w:spacing w:before="0" w:beforeAutospacing="0" w:after="0" w:afterAutospacing="0"/>
-        <w:textAlignment w:val="baseline"/>
-        <w:rPr>
-          <w:rFonts w:ascii="Arial" w:hAnsi="Arial" w:cs="Arial"/>
-          <w:color w:val="000000"/>
-          <w:sz w:val="23"/>
-          <w:szCs w:val="23"/>
-        </w:rPr>
-      </w:pPr>
+        <w:t xml:space="preserve">Send route to phone </w:t>
+      </w:r>
+      <w:proofErr w:type="spellStart"/>
+      <w:r>
+        <w:rPr>
+          <w:rFonts w:ascii="Calibri" w:hAnsi="Calibri" w:cs="Arial"/>
+          <w:color w:val="000000"/>
+          <w:sz w:val="23"/>
+          <w:szCs w:val="23"/>
+        </w:rPr>
+        <w:t>gps</w:t>
+      </w:r>
+      <w:proofErr w:type="spellEnd"/>
     </w:p>
     <w:p>
       <w:pPr>
@@ -783,7 +762,27 @@
           <w:sz w:val="23"/>
           <w:szCs w:val="23"/>
         </w:rPr>
-        <w:t>Simple 5 page editable site (front end using Django or ember)</w:t>
+        <w:t xml:space="preserve">Simple 5 page editable site (front end using </w:t>
+      </w:r>
+      <w:proofErr w:type="spellStart"/>
+      <w:r>
+        <w:rPr>
+          <w:rFonts w:ascii="Calibri" w:hAnsi="Calibri" w:cs="Arial"/>
+          <w:color w:val="000000"/>
+          <w:sz w:val="23"/>
+          <w:szCs w:val="23"/>
+        </w:rPr>
+        <w:t>Django</w:t>
+      </w:r>
+      <w:proofErr w:type="spellEnd"/>
+      <w:r>
+        <w:rPr>
+          <w:rFonts w:ascii="Calibri" w:hAnsi="Calibri" w:cs="Arial"/>
+          <w:color w:val="000000"/>
+          <w:sz w:val="23"/>
+          <w:szCs w:val="23"/>
+        </w:rPr>
+        <w:t xml:space="preserve"> or ember)</w:t>
       </w:r>
     </w:p>
     <w:p>
@@ -835,7 +834,6 @@
           <w:sz w:val="23"/>
           <w:szCs w:val="23"/>
         </w:rPr>
-        <w:lastRenderedPageBreak/>
         <w:t>Create profile</w:t>
       </w:r>
     </w:p>
@@ -888,6 +886,7 @@
           <w:sz w:val="23"/>
           <w:szCs w:val="23"/>
         </w:rPr>
+        <w:lastRenderedPageBreak/>
         <w:t>Received data</w:t>
       </w:r>
     </w:p>
@@ -940,7 +939,27 @@
           <w:sz w:val="23"/>
           <w:szCs w:val="23"/>
         </w:rPr>
-        <w:t>Back end written in python (some scripts may be in perl)</w:t>
+        <w:t xml:space="preserve">Back end written in python (some scripts may be in </w:t>
+      </w:r>
+      <w:proofErr w:type="spellStart"/>
+      <w:r>
+        <w:rPr>
+          <w:rFonts w:ascii="Calibri" w:hAnsi="Calibri" w:cs="Arial"/>
+          <w:color w:val="000000"/>
+          <w:sz w:val="23"/>
+          <w:szCs w:val="23"/>
+        </w:rPr>
+        <w:t>perl</w:t>
+      </w:r>
+      <w:proofErr w:type="spellEnd"/>
+      <w:r>
+        <w:rPr>
+          <w:rFonts w:ascii="Calibri" w:hAnsi="Calibri" w:cs="Arial"/>
+          <w:color w:val="000000"/>
+          <w:sz w:val="23"/>
+          <w:szCs w:val="23"/>
+        </w:rPr>
+        <w:t>)</w:t>
       </w:r>
     </w:p>
     <w:p>
@@ -1113,7 +1132,27 @@
           <w:sz w:val="23"/>
           <w:szCs w:val="23"/>
         </w:rPr>
-        <w:t>Show connectivity to craigslist/ksl (Dec 2nd)</w:t>
+        <w:t>Show connectivity to craigslist/</w:t>
+      </w:r>
+      <w:proofErr w:type="spellStart"/>
+      <w:r>
+        <w:rPr>
+          <w:rFonts w:ascii="Calibri" w:hAnsi="Calibri" w:cs="Arial"/>
+          <w:color w:val="000000"/>
+          <w:sz w:val="23"/>
+          <w:szCs w:val="23"/>
+        </w:rPr>
+        <w:t>ksl</w:t>
+      </w:r>
+      <w:proofErr w:type="spellEnd"/>
+      <w:r>
+        <w:rPr>
+          <w:rFonts w:ascii="Calibri" w:hAnsi="Calibri" w:cs="Arial"/>
+          <w:color w:val="000000"/>
+          <w:sz w:val="23"/>
+          <w:szCs w:val="23"/>
+        </w:rPr>
+        <w:t xml:space="preserve"> (Dec 2nd)</w:t>
       </w:r>
     </w:p>
     <w:p>
@@ -1194,7 +1233,10 @@
         <w:t>Back end complete (Dec 9th)</w:t>
       </w:r>
     </w:p>
-    <w:p/>
+    <w:p>
+      <w:bookmarkStart w:id="0" w:name="_GoBack"/>
+      <w:bookmarkEnd w:id="0"/>
+    </w:p>
     <w:sectPr>
       <w:pgSz w:w="12240" w:h="15840"/>
       <w:pgMar w:top="1440" w:right="1440" w:bottom="1440" w:left="1440" w:header="720" w:footer="720" w:gutter="0"/>

</xml_diff>